<commit_message>
Updated formatting 1 of System
</commit_message>
<xml_diff>
--- a/src/core/Introduction.docx
+++ b/src/core/Introduction.docx
@@ -6,18 +6,13 @@
     <w:p>
       <w:pPr>
         <w:pStyle w:val="Title"/>
-        <w:spacing w:lineRule="auto" w:line="240" w:before="0" w:after="0"/>
-        <w:ind w:left="0" w:right="0" w:firstLine="720"/>
-        <w:jc w:val="center"/>
-        <w:rPr>
-          <w:rFonts w:ascii="Envision Roman" w:hAnsi="Envision Roman"/>
-          <w:color w:val="FF9900"/>
-        </w:rPr>
-      </w:pPr>
-      <w:r>
-        <w:rPr>
-          <w:rFonts w:ascii="Envision Roman" w:hAnsi="Envision Roman"/>
-          <w:color w:val="FF9900"/>
+        <w:rPr>
+          <w:color w:val="FFD428"/>
+        </w:rPr>
+      </w:pPr>
+      <w:r>
+        <w:rPr>
+          <w:color w:val="FFD428"/>
         </w:rPr>
         <w:t>Exalted Reincarnated</w:t>
       </w:r>
@@ -28,15 +23,12 @@
         <w:spacing w:lineRule="auto" w:line="240" w:before="0" w:after="0"/>
         <w:jc w:val="center"/>
         <w:rPr>
-          <w:rFonts w:ascii="Sorts Mill Goudy" w:hAnsi="Sorts Mill Goudy" w:eastAsia="Sorts Mill Goudy" w:cs="Sorts Mill Goudy"/>
-          <w:color w:val="000000"/>
-          <w:sz w:val="20"/>
-          <w:szCs w:val="20"/>
-        </w:rPr>
-      </w:pPr>
-      <w:r>
-        <w:rPr>
-          <w:rFonts w:eastAsia="Sorts Mill Goudy" w:cs="Sorts Mill Goudy" w:ascii="Sorts Mill Goudy" w:hAnsi="Sorts Mill Goudy"/>
+          <w:rFonts w:ascii="Goudy Old Style" w:hAnsi="Goudy Old Style"/>
+        </w:rPr>
+      </w:pPr>
+      <w:r>
+        <w:rPr>
+          <w:rFonts w:eastAsia="Sorts Mill Goudy" w:cs="Sorts Mill Goudy" w:ascii="Goudy Old Style" w:hAnsi="Goudy Old Style"/>
           <w:color w:val="000000"/>
           <w:sz w:val="20"/>
           <w:szCs w:val="20"/>
@@ -145,10 +137,13 @@
     <w:p>
       <w:pPr>
         <w:sectPr>
-          <w:footerReference w:type="default" r:id="rId3"/>
+          <w:headerReference w:type="even" r:id="rId3"/>
+          <w:headerReference w:type="default" r:id="rId4"/>
+          <w:footerReference w:type="even" r:id="rId5"/>
+          <w:footerReference w:type="default" r:id="rId6"/>
           <w:type w:val="nextPage"/>
           <w:pgSz w:w="12240" w:h="15840"/>
-          <w:pgMar w:left="720" w:right="720" w:header="0" w:top="777" w:footer="720" w:bottom="777" w:gutter="0"/>
+          <w:pgMar w:left="720" w:right="720" w:header="720" w:top="777" w:footer="720" w:bottom="777" w:gutter="0"/>
           <w:pgNumType w:start="1" w:fmt="decimal"/>
           <w:formProt w:val="false"/>
           <w:textDirection w:val="lrTb"/>
@@ -243,38 +238,34 @@
         </w:rPr>
       </w:pPr>
       <w:r>
-        <w:rPr>
+        <w:rPr/>
+        <w:t>But you are not alone. There are other Exalts that wander the world, each with their own agenda, ideas, and morality.</w:t>
+      </w:r>
+    </w:p>
+    <w:p>
+      <w:pPr>
+        <w:pStyle w:val="Exalted"/>
+        <w:rPr>
+          <w:i/>
           <w:i/>
           <w:sz w:val="22"/>
           <w:szCs w:val="22"/>
         </w:rPr>
-        <w:t>But you are not alone. There are other Exalts that wander the world, each with their own agenda, ideas, and morality.</w:t>
-      </w:r>
-    </w:p>
-    <w:p>
-      <w:pPr>
-        <w:pStyle w:val="Exalted"/>
-        <w:rPr>
-          <w:i/>
+      </w:pPr>
+      <w:r>
+        <w:rPr>
           <w:i/>
           <w:sz w:val="22"/>
           <w:szCs w:val="22"/>
         </w:rPr>
-      </w:pPr>
+        <w:t xml:space="preserve"> </w:t>
+      </w:r>
       <w:r>
         <w:rPr>
           <w:i/>
           <w:sz w:val="22"/>
           <w:szCs w:val="22"/>
         </w:rPr>
-        <w:t xml:space="preserve"> </w:t>
-      </w:r>
-      <w:r>
-        <w:rPr>
-          <w:i/>
-          <w:sz w:val="22"/>
-          <w:szCs w:val="22"/>
-        </w:rPr>
         <w:t>You are Chosen, you are EXALTED.</w:t>
       </w:r>
     </w:p>
@@ -437,6 +428,29 @@
       </w:pPr>
       <w:r>
         <w:rPr/>
+      </w:r>
+    </w:p>
+    <w:p>
+      <w:pPr>
+        <w:pStyle w:val="Exalted"/>
+        <w:spacing w:lineRule="auto" w:line="240"/>
+        <w:jc w:val="center"/>
+        <w:rPr>
+          <w:i/>
+          <w:i/>
+          <w:color w:val="FF9900"/>
+          <w:sz w:val="36"/>
+          <w:szCs w:val="36"/>
+        </w:rPr>
+      </w:pPr>
+      <w:r>
+        <w:rPr>
+          <w:i/>
+          <w:color w:val="FF9900"/>
+          <w:sz w:val="36"/>
+          <w:szCs w:val="36"/>
+        </w:rPr>
+        <w:t>Have fun!</w:t>
       </w:r>
     </w:p>
     <w:p>
@@ -444,32 +458,13 @@
         <w:sectPr>
           <w:type w:val="continuous"/>
           <w:pgSz w:w="12240" w:h="15840"/>
-          <w:pgMar w:left="720" w:right="720" w:header="0" w:top="777" w:footer="720" w:bottom="777" w:gutter="0"/>
+          <w:pgMar w:left="720" w:right="720" w:header="720" w:top="777" w:footer="720" w:bottom="777" w:gutter="0"/>
           <w:cols w:num="2" w:space="288" w:equalWidth="true" w:sep="false"/>
           <w:formProt w:val="false"/>
           <w:textDirection w:val="lrTb"/>
           <w:docGrid w:type="default" w:linePitch="100" w:charSpace="8192"/>
         </w:sectPr>
-        <w:pStyle w:val="Exalted"/>
-        <w:spacing w:lineRule="auto" w:line="240"/>
-        <w:jc w:val="center"/>
-        <w:rPr>
-          <w:i/>
-          <w:i/>
-          <w:color w:val="FF9900"/>
-          <w:sz w:val="36"/>
-          <w:szCs w:val="36"/>
-        </w:rPr>
-      </w:pPr>
-      <w:r>
-        <w:rPr>
-          <w:i/>
-          <w:color w:val="FF9900"/>
-          <w:sz w:val="36"/>
-          <w:szCs w:val="36"/>
-        </w:rPr>
-        <w:t>Have fun!</w:t>
-      </w:r>
+      </w:pPr>
     </w:p>
     <w:p>
       <w:pPr>
@@ -621,16 +616,6 @@
     </w:p>
     <w:p>
       <w:pPr>
-        <w:pStyle w:val="Exalted"/>
-        <w:spacing w:lineRule="auto" w:line="240" w:before="0" w:after="80"/>
-        <w:rPr/>
-      </w:pPr>
-      <w:r>
-        <w:rPr/>
-      </w:r>
-    </w:p>
-    <w:p>
-      <w:pPr>
         <w:pStyle w:val="Heading2"/>
         <w:spacing w:lineRule="auto" w:line="240" w:before="0" w:after="80"/>
         <w:rPr/>
@@ -783,24 +768,12 @@
     </w:p>
     <w:p>
       <w:pPr>
-        <w:pStyle w:val="Heading1"/>
-        <w:rPr>
-          <w:sz w:val="44"/>
-          <w:szCs w:val="44"/>
-        </w:rPr>
-      </w:pPr>
-      <w:r>
-        <w:rPr/>
-      </w:r>
-    </w:p>
-    <w:p>
-      <w:pPr>
         <w:sectPr>
-          <w:headerReference w:type="even" r:id="rId4"/>
-          <w:headerReference w:type="default" r:id="rId5"/>
-          <w:footerReference w:type="even" r:id="rId6"/>
-          <w:footerReference w:type="default" r:id="rId7"/>
-          <w:footerReference w:type="first" r:id="rId8"/>
+          <w:headerReference w:type="even" r:id="rId7"/>
+          <w:headerReference w:type="default" r:id="rId8"/>
+          <w:footerReference w:type="even" r:id="rId9"/>
+          <w:footerReference w:type="default" r:id="rId10"/>
+          <w:footerReference w:type="first" r:id="rId11"/>
           <w:type w:val="nextPage"/>
           <w:pgSz w:w="12240" w:h="15840"/>
           <w:pgMar w:left="720" w:right="720" w:header="0" w:top="777" w:footer="720" w:bottom="777" w:gutter="0"/>
@@ -808,20 +781,19 @@
           <w:cols w:num="2" w:space="288" w:equalWidth="true" w:sep="false"/>
           <w:formProt w:val="false"/>
           <w:titlePg/>
-          <w:textDirection w:val="lrTb"/>
           <w:docGrid w:type="default" w:linePitch="100" w:charSpace="8192"/>
         </w:sectPr>
       </w:pPr>
     </w:p>
     <w:sectPr>
-      <w:headerReference w:type="even" r:id="rId9"/>
-      <w:headerReference w:type="default" r:id="rId10"/>
-      <w:footerReference w:type="even" r:id="rId11"/>
-      <w:footerReference w:type="default" r:id="rId12"/>
-      <w:footerReference w:type="first" r:id="rId13"/>
+      <w:headerReference w:type="even" r:id="rId12"/>
+      <w:headerReference w:type="default" r:id="rId13"/>
+      <w:footerReference w:type="even" r:id="rId14"/>
+      <w:footerReference w:type="default" r:id="rId15"/>
+      <w:footerReference w:type="first" r:id="rId16"/>
       <w:type w:val="continuous"/>
       <w:pgSz w:w="12240" w:h="15840"/>
-      <w:pgMar w:left="720" w:right="720" w:header="720" w:top="777" w:footer="720" w:bottom="777" w:gutter="0"/>
+      <w:pgMar w:left="720" w:right="720" w:header="0" w:top="777" w:footer="720" w:bottom="777" w:gutter="0"/>
       <w:pgNumType w:fmt="decimal"/>
       <w:formProt w:val="false"/>
       <w:titlePg/>
@@ -837,12 +809,31 @@
   <w:p>
     <w:pPr>
       <w:pStyle w:val="Exalted"/>
-      <w:spacing w:before="0" w:after="144"/>
-      <w:jc w:val="right"/>
-      <w:rPr/>
-    </w:pPr>
-    <w:r>
-      <w:rPr/>
+      <w:widowControl/>
+      <w:bidi w:val="0"/>
+      <w:spacing w:lineRule="auto" w:line="240" w:before="0" w:after="144"/>
+      <w:jc w:val="left"/>
+      <w:rPr/>
+    </w:pPr>
+    <w:r>
+      <w:rPr/>
+      <w:fldChar w:fldCharType="begin"/>
+    </w:r>
+    <w:r>
+      <w:rPr/>
+      <w:instrText> PAGE </w:instrText>
+    </w:r>
+    <w:r>
+      <w:rPr/>
+      <w:fldChar w:fldCharType="separate"/>
+    </w:r>
+    <w:r>
+      <w:rPr/>
+      <w:t>0</w:t>
+    </w:r>
+    <w:r>
+      <w:rPr/>
+      <w:fldChar w:fldCharType="end"/>
     </w:r>
   </w:p>
 </w:ftr>
@@ -853,10 +844,8 @@
   <w:p>
     <w:pPr>
       <w:pStyle w:val="Exalted"/>
-      <w:widowControl/>
-      <w:bidi w:val="0"/>
-      <w:spacing w:lineRule="auto" w:line="240" w:before="0" w:after="144"/>
-      <w:jc w:val="left"/>
+      <w:spacing w:before="0" w:after="144"/>
+      <w:jc w:val="right"/>
       <w:rPr/>
     </w:pPr>
     <w:r>
@@ -873,7 +862,7 @@
     </w:r>
     <w:r>
       <w:rPr/>
-      <w:t>2</w:t>
+      <w:t>1</w:t>
     </w:r>
     <w:r>
       <w:rPr/>
@@ -888,8 +877,10 @@
   <w:p>
     <w:pPr>
       <w:pStyle w:val="Exalted"/>
-      <w:spacing w:before="0" w:after="144"/>
-      <w:jc w:val="right"/>
+      <w:widowControl/>
+      <w:bidi w:val="0"/>
+      <w:spacing w:lineRule="auto" w:line="240" w:before="0" w:after="144"/>
+      <w:jc w:val="left"/>
       <w:rPr/>
     </w:pPr>
     <w:r>
@@ -906,7 +897,7 @@
     </w:r>
     <w:r>
       <w:rPr/>
-      <w:t>3</w:t>
+      <w:t>2</w:t>
     </w:r>
     <w:r>
       <w:rPr/>
@@ -927,6 +918,23 @@
     </w:pPr>
     <w:r>
       <w:rPr/>
+      <w:fldChar w:fldCharType="begin"/>
+    </w:r>
+    <w:r>
+      <w:rPr/>
+      <w:instrText> PAGE </w:instrText>
+    </w:r>
+    <w:r>
+      <w:rPr/>
+      <w:fldChar w:fldCharType="separate"/>
+    </w:r>
+    <w:r>
+      <w:rPr/>
+      <w:t>3</w:t>
+    </w:r>
+    <w:r>
+      <w:rPr/>
+      <w:fldChar w:fldCharType="end"/>
     </w:r>
   </w:p>
 </w:ftr>
@@ -937,31 +945,12 @@
   <w:p>
     <w:pPr>
       <w:pStyle w:val="Exalted"/>
-      <w:widowControl/>
-      <w:bidi w:val="0"/>
-      <w:spacing w:lineRule="auto" w:line="240" w:before="0" w:after="144"/>
-      <w:jc w:val="left"/>
-      <w:rPr/>
-    </w:pPr>
-    <w:r>
-      <w:rPr/>
-      <w:fldChar w:fldCharType="begin"/>
-    </w:r>
-    <w:r>
-      <w:rPr/>
-      <w:instrText> PAGE </w:instrText>
-    </w:r>
-    <w:r>
-      <w:rPr/>
-      <w:fldChar w:fldCharType="separate"/>
-    </w:r>
-    <w:r>
-      <w:rPr/>
-      <w:t>2</w:t>
-    </w:r>
-    <w:r>
-      <w:rPr/>
-      <w:fldChar w:fldCharType="end"/>
+      <w:spacing w:before="0" w:after="144"/>
+      <w:jc w:val="right"/>
+      <w:rPr/>
+    </w:pPr>
+    <w:r>
+      <w:rPr/>
     </w:r>
   </w:p>
 </w:ftr>
@@ -972,8 +961,10 @@
   <w:p>
     <w:pPr>
       <w:pStyle w:val="Exalted"/>
-      <w:spacing w:before="0" w:after="144"/>
-      <w:jc w:val="right"/>
+      <w:widowControl/>
+      <w:bidi w:val="0"/>
+      <w:spacing w:lineRule="auto" w:line="240" w:before="0" w:after="144"/>
+      <w:jc w:val="left"/>
       <w:rPr/>
     </w:pPr>
     <w:r>
@@ -990,7 +981,7 @@
     </w:r>
     <w:r>
       <w:rPr/>
-      <w:t>3</w:t>
+      <w:t>2</w:t>
     </w:r>
     <w:r>
       <w:rPr/>
@@ -1011,6 +1002,39 @@
     </w:pPr>
     <w:r>
       <w:rPr/>
+      <w:fldChar w:fldCharType="begin"/>
+    </w:r>
+    <w:r>
+      <w:rPr/>
+      <w:instrText> PAGE </w:instrText>
+    </w:r>
+    <w:r>
+      <w:rPr/>
+      <w:fldChar w:fldCharType="separate"/>
+    </w:r>
+    <w:r>
+      <w:rPr/>
+      <w:t>3</w:t>
+    </w:r>
+    <w:r>
+      <w:rPr/>
+      <w:fldChar w:fldCharType="end"/>
+    </w:r>
+  </w:p>
+</w:ftr>
+</file>
+
+<file path=word/footer8.xml><?xml version="1.0" encoding="utf-8"?>
+<w:ftr xmlns:o="urn:schemas-microsoft-com:office:office" xmlns:r="http://schemas.openxmlformats.org/officeDocument/2006/relationships" xmlns:v="urn:schemas-microsoft-com:vml" xmlns:w="http://schemas.openxmlformats.org/wordprocessingml/2006/main" xmlns:w10="urn:schemas-microsoft-com:office:word" xmlns:wp="http://schemas.openxmlformats.org/drawingml/2006/wordprocessingDrawing" xmlns:wps="http://schemas.microsoft.com/office/word/2010/wordprocessingShape" xmlns:wpg="http://schemas.microsoft.com/office/word/2010/wordprocessingGroup" xmlns:mc="http://schemas.openxmlformats.org/markup-compatibility/2006" xmlns:wp14="http://schemas.microsoft.com/office/word/2010/wordprocessingDrawing" xmlns:w14="http://schemas.microsoft.com/office/word/2010/wordml" mc:Ignorable="w14 wp14">
+  <w:p>
+    <w:pPr>
+      <w:pStyle w:val="Exalted"/>
+      <w:spacing w:before="0" w:after="144"/>
+      <w:jc w:val="right"/>
+      <w:rPr/>
+    </w:pPr>
+    <w:r>
+      <w:rPr/>
     </w:r>
   </w:p>
 </w:ftr>
@@ -1071,6 +1095,42 @@
 </file>
 
 <file path=word/header4.xml><?xml version="1.0" encoding="utf-8"?>
+<w:hdr xmlns:o="urn:schemas-microsoft-com:office:office" xmlns:r="http://schemas.openxmlformats.org/officeDocument/2006/relationships" xmlns:v="urn:schemas-microsoft-com:vml" xmlns:w="http://schemas.openxmlformats.org/wordprocessingml/2006/main" xmlns:w10="urn:schemas-microsoft-com:office:word" xmlns:wp="http://schemas.openxmlformats.org/drawingml/2006/wordprocessingDrawing" xmlns:wps="http://schemas.microsoft.com/office/word/2010/wordprocessingShape" xmlns:wpg="http://schemas.microsoft.com/office/word/2010/wordprocessingGroup" xmlns:mc="http://schemas.openxmlformats.org/markup-compatibility/2006" xmlns:wp14="http://schemas.microsoft.com/office/word/2010/wordprocessingDrawing" xmlns:w14="http://schemas.microsoft.com/office/word/2010/wordml" mc:Ignorable="w14 wp14">
+  <w:p>
+    <w:pPr>
+      <w:pStyle w:val="Exalted"/>
+      <w:widowControl/>
+      <w:bidi w:val="0"/>
+      <w:spacing w:lineRule="auto" w:line="240" w:before="0" w:after="144"/>
+      <w:jc w:val="left"/>
+      <w:rPr/>
+    </w:pPr>
+    <w:r>
+      <w:rPr/>
+    </w:r>
+  </w:p>
+</w:hdr>
+</file>
+
+<file path=word/header5.xml><?xml version="1.0" encoding="utf-8"?>
+<w:hdr xmlns:o="urn:schemas-microsoft-com:office:office" xmlns:r="http://schemas.openxmlformats.org/officeDocument/2006/relationships" xmlns:v="urn:schemas-microsoft-com:vml" xmlns:w="http://schemas.openxmlformats.org/wordprocessingml/2006/main" xmlns:w10="urn:schemas-microsoft-com:office:word" xmlns:wp="http://schemas.openxmlformats.org/drawingml/2006/wordprocessingDrawing" xmlns:wps="http://schemas.microsoft.com/office/word/2010/wordprocessingShape" xmlns:wpg="http://schemas.microsoft.com/office/word/2010/wordprocessingGroup" xmlns:mc="http://schemas.openxmlformats.org/markup-compatibility/2006" xmlns:wp14="http://schemas.microsoft.com/office/word/2010/wordprocessingDrawing" xmlns:w14="http://schemas.microsoft.com/office/word/2010/wordml" mc:Ignorable="w14 wp14">
+  <w:p>
+    <w:pPr>
+      <w:pStyle w:val="Exalted"/>
+      <w:widowControl/>
+      <w:bidi w:val="0"/>
+      <w:spacing w:lineRule="auto" w:line="240" w:before="0" w:after="144"/>
+      <w:jc w:val="left"/>
+      <w:rPr/>
+    </w:pPr>
+    <w:r>
+      <w:rPr/>
+    </w:r>
+  </w:p>
+</w:hdr>
+</file>
+
+<file path=word/header6.xml><?xml version="1.0" encoding="utf-8"?>
 <w:hdr xmlns:o="urn:schemas-microsoft-com:office:office" xmlns:r="http://schemas.openxmlformats.org/officeDocument/2006/relationships" xmlns:v="urn:schemas-microsoft-com:vml" xmlns:w="http://schemas.openxmlformats.org/wordprocessingml/2006/main" xmlns:w10="urn:schemas-microsoft-com:office:word" xmlns:wp="http://schemas.openxmlformats.org/drawingml/2006/wordprocessingDrawing" xmlns:wps="http://schemas.microsoft.com/office/word/2010/wordprocessingShape" xmlns:wpg="http://schemas.microsoft.com/office/word/2010/wordprocessingGroup" xmlns:mc="http://schemas.openxmlformats.org/markup-compatibility/2006" xmlns:wp14="http://schemas.microsoft.com/office/word/2010/wordprocessingDrawing" xmlns:w14="http://schemas.microsoft.com/office/word/2010/wordml" mc:Ignorable="w14 wp14">
   <w:p>
     <w:pPr>
@@ -1109,7 +1169,9 @@
     <w:pPr>
       <w:widowControl/>
       <w:suppressAutoHyphens w:val="true"/>
+      <w:kinsoku w:val="true"/>
       <w:overflowPunct w:val="false"/>
+      <w:autoSpaceDE w:val="true"/>
       <w:bidi w:val="0"/>
       <w:spacing w:lineRule="auto" w:line="240" w:before="0" w:after="120"/>
       <w:jc w:val="both"/>
@@ -1125,17 +1187,23 @@
   </w:style>
   <w:style w:type="paragraph" w:styleId="Heading1">
     <w:name w:val="Heading 1"/>
+    <w:basedOn w:val="Exalted"/>
     <w:next w:val="Exalted"/>
     <w:qFormat/>
     <w:pPr>
       <w:keepNext w:val="true"/>
       <w:keepLines/>
       <w:widowControl/>
+      <w:numPr>
+        <w:ilvl w:val="0"/>
+        <w:numId w:val="0"/>
+      </w:numPr>
       <w:suppressAutoHyphens w:val="true"/>
       <w:overflowPunct w:val="false"/>
       <w:bidi w:val="0"/>
       <w:spacing w:lineRule="auto" w:line="240" w:before="0" w:after="0"/>
       <w:jc w:val="left"/>
+      <w:outlineLvl w:val="0"/>
     </w:pPr>
     <w:rPr>
       <w:rFonts w:ascii="Envision Roman" w:hAnsi="Envision Roman" w:eastAsia="Modern Antiqua" w:cs="Modern Antiqua"/>
@@ -1148,17 +1216,23 @@
   </w:style>
   <w:style w:type="paragraph" w:styleId="Heading2">
     <w:name w:val="Heading 2"/>
+    <w:basedOn w:val="Exalted"/>
     <w:next w:val="Exalted"/>
     <w:qFormat/>
     <w:pPr>
       <w:keepNext w:val="true"/>
       <w:keepLines/>
       <w:widowControl/>
+      <w:numPr>
+        <w:ilvl w:val="0"/>
+        <w:numId w:val="0"/>
+      </w:numPr>
       <w:suppressAutoHyphens w:val="true"/>
       <w:overflowPunct w:val="false"/>
       <w:bidi w:val="0"/>
       <w:spacing w:lineRule="auto" w:line="240" w:before="0" w:after="0"/>
       <w:jc w:val="left"/>
+      <w:outlineLvl w:val="1"/>
     </w:pPr>
     <w:rPr>
       <w:rFonts w:ascii="Envision Roman" w:hAnsi="Envision Roman" w:eastAsia="Modern Antiqua" w:cs="Modern Antiqua"/>
@@ -1171,20 +1245,26 @@
   </w:style>
   <w:style w:type="paragraph" w:styleId="Heading3">
     <w:name w:val="Heading 3"/>
+    <w:basedOn w:val="Exalted"/>
     <w:next w:val="Exalted"/>
     <w:qFormat/>
     <w:pPr>
       <w:keepNext w:val="true"/>
       <w:keepLines/>
       <w:widowControl/>
+      <w:numPr>
+        <w:ilvl w:val="0"/>
+        <w:numId w:val="0"/>
+      </w:numPr>
       <w:suppressAutoHyphens w:val="true"/>
       <w:overflowPunct w:val="false"/>
       <w:bidi w:val="0"/>
-      <w:spacing w:lineRule="auto" w:line="240" w:before="200" w:after="0"/>
+      <w:spacing w:lineRule="auto" w:line="240" w:before="115" w:after="0"/>
       <w:jc w:val="left"/>
-    </w:pPr>
-    <w:rPr>
-      <w:rFonts w:ascii="Modern Antiqua" w:hAnsi="Modern Antiqua" w:eastAsia="Modern Antiqua" w:cs="Modern Antiqua"/>
+      <w:outlineLvl w:val="2"/>
+    </w:pPr>
+    <w:rPr>
+      <w:rFonts w:ascii="Goudy" w:hAnsi="Goudy" w:eastAsia="Modern Antiqua" w:cs="Modern Antiqua"/>
       <w:color w:val="3D85C6"/>
       <w:kern w:val="0"/>
       <w:sz w:val="24"/>
@@ -1194,20 +1274,28 @@
   </w:style>
   <w:style w:type="paragraph" w:styleId="Heading4">
     <w:name w:val="Heading 4"/>
+    <w:basedOn w:val="Exalted"/>
     <w:next w:val="Exalted"/>
     <w:qFormat/>
     <w:pPr>
       <w:keepNext w:val="true"/>
       <w:keepLines/>
       <w:widowControl/>
+      <w:numPr>
+        <w:ilvl w:val="0"/>
+        <w:numId w:val="0"/>
+      </w:numPr>
       <w:suppressAutoHyphens w:val="true"/>
       <w:overflowPunct w:val="false"/>
       <w:bidi w:val="0"/>
       <w:spacing w:lineRule="auto" w:line="240" w:before="0" w:after="0"/>
       <w:jc w:val="left"/>
-    </w:pPr>
-    <w:rPr>
-      <w:rFonts w:ascii="Spectral" w:hAnsi="Spectral" w:eastAsia="Spectral" w:cs="Spectral"/>
+      <w:outlineLvl w:val="3"/>
+    </w:pPr>
+    <w:rPr>
+      <w:rFonts w:ascii="Goudy" w:hAnsi="Goudy" w:eastAsia="Spectral" w:cs="Spectral"/>
+      <w:i/>
+      <w:iCs/>
       <w:color w:val="1C4587"/>
       <w:kern w:val="0"/>
       <w:sz w:val="24"/>
@@ -1217,20 +1305,26 @@
   </w:style>
   <w:style w:type="paragraph" w:styleId="Heading5">
     <w:name w:val="Heading 5"/>
+    <w:basedOn w:val="Exalted"/>
     <w:next w:val="Exalted"/>
     <w:qFormat/>
     <w:pPr>
       <w:keepNext w:val="true"/>
       <w:keepLines/>
       <w:widowControl/>
+      <w:numPr>
+        <w:ilvl w:val="0"/>
+        <w:numId w:val="0"/>
+      </w:numPr>
       <w:suppressAutoHyphens w:val="true"/>
       <w:overflowPunct w:val="false"/>
       <w:bidi w:val="0"/>
       <w:spacing w:lineRule="auto" w:line="240" w:before="0" w:after="0"/>
       <w:jc w:val="left"/>
-    </w:pPr>
-    <w:rPr>
-      <w:rFonts w:ascii="Spectral" w:hAnsi="Spectral" w:eastAsia="Spectral" w:cs="Spectral"/>
+      <w:outlineLvl w:val="5"/>
+    </w:pPr>
+    <w:rPr>
+      <w:rFonts w:ascii="Arial" w:hAnsi="Arial" w:eastAsia="Spectral" w:cs="Spectral"/>
       <w:color w:val="666666"/>
       <w:kern w:val="0"/>
       <w:sz w:val="22"/>
@@ -1240,20 +1334,26 @@
   </w:style>
   <w:style w:type="paragraph" w:styleId="Heading6">
     <w:name w:val="Heading 6"/>
+    <w:basedOn w:val="Exalted"/>
     <w:next w:val="Exalted"/>
     <w:qFormat/>
     <w:pPr>
       <w:keepNext w:val="true"/>
       <w:keepLines/>
       <w:widowControl/>
+      <w:numPr>
+        <w:ilvl w:val="0"/>
+        <w:numId w:val="0"/>
+      </w:numPr>
       <w:suppressAutoHyphens w:val="true"/>
       <w:overflowPunct w:val="false"/>
       <w:bidi w:val="0"/>
       <w:spacing w:lineRule="auto" w:line="240" w:before="0" w:after="80"/>
       <w:jc w:val="left"/>
-    </w:pPr>
-    <w:rPr>
-      <w:rFonts w:ascii="Spectral" w:hAnsi="Spectral" w:eastAsia="Spectral" w:cs="Spectral"/>
+      <w:outlineLvl w:val="6"/>
+    </w:pPr>
+    <w:rPr>
+      <w:rFonts w:ascii="Arial" w:hAnsi="Arial" w:eastAsia="Spectral" w:cs="Spectral"/>
       <w:i/>
       <w:color w:val="666666"/>
       <w:kern w:val="0"/>
@@ -1282,6 +1382,17 @@
     <w:qFormat/>
     <w:rPr/>
   </w:style>
+  <w:style w:type="character" w:styleId="EndnoteAnchor">
+    <w:name w:val="Endnote Anchor"/>
+    <w:rPr>
+      <w:vertAlign w:val="superscript"/>
+    </w:rPr>
+  </w:style>
+  <w:style w:type="character" w:styleId="EndnoteCharacters">
+    <w:name w:val="Endnote Characters"/>
+    <w:qFormat/>
+    <w:rPr/>
+  </w:style>
   <w:style w:type="paragraph" w:styleId="Heading">
     <w:name w:val="Heading"/>
     <w:basedOn w:val="Normal"/>
@@ -1345,11 +1456,13 @@
     <w:autoRedefine/>
     <w:qFormat/>
     <w:pPr>
-      <w:widowControl/>
+      <w:widowControl w:val="false"/>
       <w:suppressAutoHyphens w:val="true"/>
+      <w:kinsoku w:val="true"/>
       <w:overflowPunct w:val="false"/>
+      <w:autoSpaceDE w:val="true"/>
       <w:bidi w:val="0"/>
-      <w:spacing w:lineRule="auto" w:line="240" w:before="0" w:after="144"/>
+      <w:spacing w:lineRule="auto" w:line="240" w:before="0" w:after="115"/>
       <w:jc w:val="left"/>
     </w:pPr>
     <w:rPr>
@@ -1369,12 +1482,18 @@
     <w:pPr>
       <w:keepNext w:val="true"/>
       <w:keepLines/>
+      <w:numPr>
+        <w:ilvl w:val="0"/>
+        <w:numId w:val="0"/>
+      </w:numPr>
       <w:spacing w:lineRule="auto" w:line="240" w:before="0" w:after="60"/>
-    </w:pPr>
-    <w:rPr>
-      <w:rFonts w:ascii="Modern Antiqua" w:hAnsi="Modern Antiqua" w:eastAsia="Modern Antiqua" w:cs="Modern Antiqua"/>
-      <w:sz w:val="52"/>
-      <w:szCs w:val="52"/>
+      <w:jc w:val="center"/>
+    </w:pPr>
+    <w:rPr>
+      <w:rFonts w:ascii="Envision Roman" w:hAnsi="Envision Roman" w:eastAsia="Modern Antiqua" w:cs="Modern Antiqua"/>
+      <w:color w:val="2A6099"/>
+      <w:sz w:val="64"/>
+      <w:szCs w:val="64"/>
     </w:rPr>
   </w:style>
   <w:style w:type="paragraph" w:styleId="Subtitle">
@@ -1423,26 +1542,83 @@
   </w:style>
   <w:style w:type="paragraph" w:styleId="TableContents">
     <w:name w:val="Table Contents"/>
-    <w:basedOn w:val="Normal"/>
+    <w:basedOn w:val="Table"/>
     <w:qFormat/>
     <w:pPr>
       <w:suppressLineNumbers/>
-    </w:pPr>
+      <w:spacing w:before="29" w:after="86"/>
+      <w:ind w:left="58" w:right="58" w:hanging="0"/>
+      <w:contextualSpacing/>
+    </w:pPr>
+    <w:rPr/>
+  </w:style>
+  <w:style w:type="paragraph" w:styleId="Table">
+    <w:name w:val="Table"/>
+    <w:basedOn w:val="Exalted"/>
+    <w:qFormat/>
+    <w:pPr/>
     <w:rPr/>
   </w:style>
   <w:style w:type="paragraph" w:styleId="TableHeading">
     <w:name w:val="Table Heading"/>
-    <w:basedOn w:val="TableContents"/>
+    <w:basedOn w:val="Table"/>
     <w:qFormat/>
     <w:pPr>
       <w:suppressLineNumbers/>
+      <w:spacing w:before="58" w:after="115"/>
+      <w:ind w:left="29" w:right="29" w:hanging="0"/>
       <w:jc w:val="center"/>
     </w:pPr>
     <w:rPr>
+      <w:rFonts w:ascii="Times New Roman" w:hAnsi="Times New Roman"/>
       <w:b/>
       <w:bCs/>
     </w:rPr>
   </w:style>
+  <w:style w:type="paragraph" w:styleId="FrameContents">
+    <w:name w:val="Frame Contents"/>
+    <w:basedOn w:val="Normal"/>
+    <w:qFormat/>
+    <w:pPr/>
+    <w:rPr/>
+  </w:style>
+  <w:style w:type="paragraph" w:styleId="Endnote">
+    <w:name w:val="Endnote Text"/>
+    <w:basedOn w:val="Normal"/>
+    <w:pPr>
+      <w:suppressLineNumbers/>
+      <w:ind w:left="339" w:right="0" w:hanging="339"/>
+    </w:pPr>
+    <w:rPr>
+      <w:sz w:val="20"/>
+      <w:szCs w:val="20"/>
+    </w:rPr>
+  </w:style>
+  <w:style w:type="paragraph" w:styleId="TextboxHeading">
+    <w:name w:val="Textbox Heading"/>
+    <w:basedOn w:val="Exalted"/>
+    <w:qFormat/>
+    <w:pPr>
+      <w:widowControl w:val="false"/>
+      <w:spacing w:lineRule="auto" w:line="240" w:before="0" w:after="0"/>
+      <w:jc w:val="left"/>
+    </w:pPr>
+    <w:rPr>
+      <w:rFonts w:ascii="Modern Antiqua" w:hAnsi="Modern Antiqua" w:eastAsia="Modern Antiqua" w:cs="Modern Antiqua"/>
+      <w:b/>
+      <w:bCs/>
+      <w:i w:val="false"/>
+      <w:iCs w:val="false"/>
+      <w:strike w:val="false"/>
+      <w:dstrike w:val="false"/>
+      <w:outline w:val="false"/>
+      <w:shadow w:val="false"/>
+      <w:color w:val="980000"/>
+      <w:sz w:val="20"/>
+      <w:szCs w:val="20"/>
+      <w:u w:val="none"/>
+    </w:rPr>
+  </w:style>
   <w:style w:type="numbering" w:styleId="Bullet">
     <w:name w:val="Bullet •"/>
     <w:qFormat/>

</xml_diff>